<commit_message>
SRX IKE lifetime should be 10800s, as route-based?
According to:

https://azure.microsoft.com/en-us/documentation/articles/vpn-gateway-about-vpn-devices/#ipsec-parameters

...route-based VPNs should use IKE SA lifetime of 10800s.

This sample configuration suggests the Azure gateway should use a
route-based configuration, so shouldn't the SRX configuration use 10800s
IKE SA lifetime?
</commit_message>
<xml_diff>
--- a/Juniper/Current/SRX/Step_by_Step_guide_to_set_up_Site-to-Site_VPN_using_Juniper_SRX.docx
+++ b/Juniper/Current/SRX/Step_by_Step_guide_to_set_up_Site-to-Site_VPN_using_Juniper_SRX.docx
@@ -1,6 +1,6 @@
 
 <file path=word/document.xml><?xml version="1.0" encoding="utf-8"?>
-<w:document xmlns:wpc="http://schemas.microsoft.com/office/word/2010/wordprocessingCanvas" xmlns:cx="http://schemas.microsoft.com/office/drawing/2014/chartex" xmlns:cx1="http://schemas.microsoft.com/office/drawing/2015/9/8/chartex" xmlns:cx2="http://schemas.microsoft.com/office/drawing/2015/10/21/chartex" xmlns:mc="http://schemas.openxmlformats.org/markup-compatibility/2006" xmlns:o="urn:schemas-microsoft-com:office:office" xmlns:r="http://schemas.openxmlformats.org/officeDocument/2006/relationships" xmlns:m="http://schemas.openxmlformats.org/officeDocument/2006/math" xmlns:v="urn:schemas-microsoft-com:vml" xmlns:wp14="http://schemas.microsoft.com/office/word/2010/wordprocessingDrawing" xmlns:wp="http://schemas.openxmlformats.org/drawingml/2006/wordprocessingDrawing" xmlns:w10="urn:schemas-microsoft-com:office:word" xmlns:w="http://schemas.openxmlformats.org/wordprocessingml/2006/main" xmlns:w14="http://schemas.microsoft.com/office/word/2010/wordml" xmlns:w15="http://schemas.microsoft.com/office/word/2012/wordml" xmlns:w16se="http://schemas.microsoft.com/office/word/2015/wordml/symex" xmlns:wpg="http://schemas.microsoft.com/office/word/2010/wordprocessingGroup" xmlns:wpi="http://schemas.microsoft.com/office/word/2010/wordprocessingInk" xmlns:wne="http://schemas.microsoft.com/office/word/2006/wordml" xmlns:wps="http://schemas.microsoft.com/office/word/2010/wordprocessingShape" mc:Ignorable="w14 w15 w16se wp14">
+<w:document xmlns:wpc="http://schemas.microsoft.com/office/word/2010/wordprocessingCanvas" xmlns:mo="http://schemas.microsoft.com/office/mac/office/2008/main" xmlns:mc="http://schemas.openxmlformats.org/markup-compatibility/2006" xmlns:mv="urn:schemas-microsoft-com:mac:vml" xmlns:o="urn:schemas-microsoft-com:office:office" xmlns:r="http://schemas.openxmlformats.org/officeDocument/2006/relationships" xmlns:m="http://schemas.openxmlformats.org/officeDocument/2006/math" xmlns:v="urn:schemas-microsoft-com:vml" xmlns:wp14="http://schemas.microsoft.com/office/word/2010/wordprocessingDrawing" xmlns:wp="http://schemas.openxmlformats.org/drawingml/2006/wordprocessingDrawing" xmlns:w10="urn:schemas-microsoft-com:office:word" xmlns:w="http://schemas.openxmlformats.org/wordprocessingml/2006/main" xmlns:w14="http://schemas.microsoft.com/office/word/2010/wordml" xmlns:w15="http://schemas.microsoft.com/office/word/2012/wordml" xmlns:wpg="http://schemas.microsoft.com/office/word/2010/wordprocessingGroup" xmlns:wpi="http://schemas.microsoft.com/office/word/2010/wordprocessingInk" xmlns:wne="http://schemas.microsoft.com/office/word/2006/wordml" xmlns:wps="http://schemas.microsoft.com/office/word/2010/wordprocessingShape" mc:Ignorable="w14 w15 wp14">
   <w:body>
     <w:p>
       <w:pPr>
@@ -64,7 +64,7 @@
           <w:noProof/>
         </w:rPr>
         <w:drawing>
-          <wp:inline distT="0" distB="0" distL="0" distR="0" wp14:anchorId="7B6DCAD2" wp14:editId="3E0AE1D6">
+          <wp:inline distT="0" distB="0" distL="0" distR="0" wp14:anchorId="30B88BE3" wp14:editId="32DB6147">
             <wp:extent cx="8435597" cy="3562350"/>
             <wp:effectExtent l="0" t="0" r="3810" b="0"/>
             <wp:docPr id="1" name="Picture 1"/>
@@ -130,7 +130,7 @@
           <w:noProof/>
         </w:rPr>
         <w:drawing>
-          <wp:inline distT="0" distB="0" distL="0" distR="0" wp14:anchorId="4E0A53AC" wp14:editId="3595CD40">
+          <wp:inline distT="0" distB="0" distL="0" distR="0" wp14:anchorId="252FA428" wp14:editId="2FB95153">
             <wp:extent cx="3695238" cy="5828571"/>
             <wp:effectExtent l="0" t="0" r="635" b="1270"/>
             <wp:docPr id="2" name="Picture 2"/>
@@ -210,7 +210,7 @@
           <w:noProof/>
         </w:rPr>
         <w:drawing>
-          <wp:inline distT="0" distB="0" distL="0" distR="0" wp14:anchorId="366D0DD3" wp14:editId="10B823EF">
+          <wp:inline distT="0" distB="0" distL="0" distR="0" wp14:anchorId="737198DE" wp14:editId="680273EF">
             <wp:extent cx="6369778" cy="4400550"/>
             <wp:effectExtent l="0" t="0" r="0" b="0"/>
             <wp:docPr id="21" name="Picture 21"/>
@@ -315,7 +315,7 @@
           <w:noProof/>
         </w:rPr>
         <w:drawing>
-          <wp:inline distT="0" distB="0" distL="0" distR="0" wp14:anchorId="6CDA4A19" wp14:editId="0D597F58">
+          <wp:inline distT="0" distB="0" distL="0" distR="0" wp14:anchorId="41267842" wp14:editId="7BE04D0C">
             <wp:extent cx="6461950" cy="4876800"/>
             <wp:effectExtent l="0" t="0" r="0" b="0"/>
             <wp:docPr id="23" name="Picture 23"/>
@@ -388,7 +388,7 @@
           <w:noProof/>
         </w:rPr>
         <w:drawing>
-          <wp:inline distT="0" distB="0" distL="0" distR="0">
+          <wp:inline distT="0" distB="0" distL="0" distR="0" wp14:anchorId="66F8B3BA" wp14:editId="6E13D5D6">
             <wp:extent cx="8982075" cy="4333875"/>
             <wp:effectExtent l="0" t="0" r="9525" b="9525"/>
             <wp:docPr id="3" name="Picture 3" descr="C:\Users\wille\AppData\Local\Temp\SNAGHTML2860ca52.PNG"/>
@@ -454,7 +454,7 @@
           <w:noProof/>
         </w:rPr>
         <w:drawing>
-          <wp:inline distT="0" distB="0" distL="0" distR="0">
+          <wp:inline distT="0" distB="0" distL="0" distR="0" wp14:anchorId="09FF68D5" wp14:editId="2665710C">
             <wp:extent cx="8963025" cy="7439025"/>
             <wp:effectExtent l="0" t="0" r="9525" b="9525"/>
             <wp:docPr id="16" name="Picture 16" descr="C:\Users\wille\AppData\Local\Temp\SNAGHTML28959798.PNG"/>
@@ -579,8 +579,6 @@
       <w:r>
         <w:t xml:space="preserve"> 192.168.1.0</w:t>
       </w:r>
-      <w:bookmarkStart w:id="0" w:name="_GoBack"/>
-      <w:bookmarkEnd w:id="0"/>
       <w:r>
         <w:t xml:space="preserve">/24 </w:t>
       </w:r>
@@ -688,7 +686,7 @@
           <w:noProof/>
         </w:rPr>
         <w:drawing>
-          <wp:inline distT="0" distB="0" distL="0" distR="0" wp14:anchorId="7537AF15" wp14:editId="21B6E6B5">
+          <wp:inline distT="0" distB="0" distL="0" distR="0" wp14:anchorId="1CAE9FA5" wp14:editId="722F3EF3">
             <wp:extent cx="4533900" cy="2756674"/>
             <wp:effectExtent l="0" t="0" r="0" b="5715"/>
             <wp:docPr id="17" name="Picture 17"/>
@@ -871,7 +869,7 @@
           <w:szCs w:val="22"/>
         </w:rPr>
         <w:drawing>
-          <wp:inline distT="0" distB="0" distL="0" distR="0" wp14:anchorId="551550EF" wp14:editId="2DCEC59B">
+          <wp:inline distT="0" distB="0" distL="0" distR="0" wp14:anchorId="198EF175" wp14:editId="1BD1CEAD">
             <wp:extent cx="1628775" cy="638175"/>
             <wp:effectExtent l="0" t="0" r="9525" b="9525"/>
             <wp:docPr id="11" name="Picture 11" descr="Machine generated alternative text:&#10;root e * cli &#10;root n •ure SR_» "/>
@@ -995,7 +993,7 @@
           <w:szCs w:val="22"/>
         </w:rPr>
         <w:drawing>
-          <wp:inline distT="0" distB="0" distL="0" distR="0" wp14:anchorId="707F8A8C" wp14:editId="67F30263">
+          <wp:inline distT="0" distB="0" distL="0" distR="0" wp14:anchorId="5AF28D06" wp14:editId="261918A4">
             <wp:extent cx="2647950" cy="895350"/>
             <wp:effectExtent l="0" t="0" r="0" b="0"/>
             <wp:docPr id="10" name="Picture 10" descr="Machine generated alternative text:&#10;root Azure SR_» configure &#10;Entering configuration mode &#10;(edit) &#10;root Azure SRX# "/>
@@ -1203,7 +1201,7 @@
           <w:szCs w:val="22"/>
         </w:rPr>
         <w:drawing>
-          <wp:inline distT="0" distB="0" distL="0" distR="0" wp14:anchorId="70AF6E99" wp14:editId="1532CD3C">
+          <wp:inline distT="0" distB="0" distL="0" distR="0" wp14:anchorId="2BD30FEA" wp14:editId="5B1650A8">
             <wp:extent cx="4572000" cy="2428875"/>
             <wp:effectExtent l="0" t="0" r="0" b="9525"/>
             <wp:docPr id="9" name="Picture 9" descr="Machine generated alternative text:&#10;root Azure SRX# run show route &#10;inet.O: S destinations, S routes (S active, &#10;ho I ddown , &#10;hidden) &#10;Active Route, &#10;o.o.o.o/o &#10;192.168 .1.0/24 &#10;192.168.1.1/32 &#10;Last Active, &#10;Both &#10;• (Static,'sl &#10;to 206.165.220.1 via fe-O/O/O.O &#10;• (Direct,'ol &#10;via vIan.I &#10;• (Local ,'01 &#10;Local via VI an. I &#10;206.x.x.x/24 &#10;206.x.x.x/32 &#10;• (Direct,'ol &#10;via fe—O/O/O &#10;• (Local ,'01 &#10;Local via fe— &#10;0/0/0 0 "/>
@@ -1546,7 +1544,7 @@
           <w:szCs w:val="22"/>
         </w:rPr>
         <w:drawing>
-          <wp:inline distT="0" distB="0" distL="0" distR="0" wp14:anchorId="58F82EC4" wp14:editId="44270958">
+          <wp:inline distT="0" distB="0" distL="0" distR="0" wp14:anchorId="02213645" wp14:editId="4F2BA47F">
             <wp:extent cx="8258175" cy="1143000"/>
             <wp:effectExtent l="0" t="0" r="9525" b="0"/>
             <wp:docPr id="8" name="Picture 8" descr="Machine generated alternative text:&#10;(edit) &#10;root&quot;zure SRX# show security zones dis lay set I match fe—O/O/O.O &#10;set security zones security—zone Internet interfaces fe—O/O/O .0 "/>
@@ -1826,7 +1824,7 @@
           <w:szCs w:val="22"/>
         </w:rPr>
         <w:drawing>
-          <wp:inline distT="0" distB="0" distL="0" distR="0" wp14:anchorId="289E3D47" wp14:editId="59A18B22">
+          <wp:inline distT="0" distB="0" distL="0" distR="0" wp14:anchorId="58527527" wp14:editId="6E6541EA">
             <wp:extent cx="8315325" cy="1276350"/>
             <wp:effectExtent l="0" t="0" r="9525" b="0"/>
             <wp:docPr id="7" name="Picture 7" descr="Machine generated alternative text:&#10;root@Äzure SRX# show security zones I display set I match &#10;Vlan. I &#10;host — inbound —t raffi c &#10;host — inbound —t raffi c &#10;host — inbound —t raffi c &#10;host — inbound —t raffi c &#10;host — inbound —t raffi c &#10;host — inbound —t raf f i c &#10;system &#10;system &#10;system &#10;system &#10;system &#10;system &#10;— se ces &#10;p 1 ng &#10;https &#10;s sh &#10;te I net &#10;set &#10;set &#10;set &#10;set &#10;set &#10;security &#10;security &#10;security &#10;security &#10;security &#10;security &#10;zone s &#10;zone s &#10;zone s &#10;zone s &#10;zone s &#10;zone s &#10;security &#10;security &#10;security &#10;security &#10;security &#10;security &#10;— zone &#10;— zone &#10;— zone &#10;— zone &#10;— zone &#10;— zone &#10;Internal &#10;Inte rna I &#10;Inte rna I &#10;Inte rna I &#10;Inte rna I &#10;Inte rna I &#10;interfaces &#10;interfaces &#10;interfaces &#10;interfaces &#10;interfaces &#10;interfaces &#10;vIan . &#10;vIan . &#10;vIan . &#10;vIan . &#10;vIan . "/>
@@ -2190,8 +2188,20 @@
           <w:sz w:val="22"/>
           <w:szCs w:val="22"/>
         </w:rPr>
-        <w:t xml:space="preserve"> proposal azure-proposal lifetime-seconds 28800</w:t>
-      </w:r>
+        <w:t xml:space="preserve"> proposal azure-proposal lifetime-seconds </w:t>
+      </w:r>
+      <w:r>
+        <w:rPr>
+          <w:rFonts w:ascii="Calibri" w:hAnsi="Calibri"/>
+          <w:i/>
+          <w:iCs/>
+          <w:sz w:val="22"/>
+          <w:szCs w:val="22"/>
+        </w:rPr>
+        <w:t>10800</w:t>
+      </w:r>
+      <w:bookmarkStart w:id="0" w:name="_GoBack"/>
+      <w:bookmarkEnd w:id="0"/>
     </w:p>
     <w:p>
       <w:pPr>
@@ -5577,7 +5587,7 @@
           <w:szCs w:val="22"/>
         </w:rPr>
         <w:drawing>
-          <wp:inline distT="0" distB="0" distL="0" distR="0" wp14:anchorId="256375FD" wp14:editId="73B22E31">
+          <wp:inline distT="0" distB="0" distL="0" distR="0" wp14:anchorId="3D9EABAA" wp14:editId="0B2C63C4">
             <wp:extent cx="3067050" cy="676275"/>
             <wp:effectExtent l="0" t="0" r="0" b="9525"/>
             <wp:docPr id="6" name="Picture 6" descr="Machine generated alternative text:&#10;root Azure SRX# load set terminal &#10;L Type AD at a new line to end input I "/>
@@ -5767,7 +5777,7 @@
           <w:szCs w:val="22"/>
         </w:rPr>
         <w:drawing>
-          <wp:inline distT="0" distB="0" distL="0" distR="0" wp14:anchorId="15A3125A" wp14:editId="2C03C69C">
+          <wp:inline distT="0" distB="0" distL="0" distR="0" wp14:anchorId="40FC02DC" wp14:editId="1F0695A7">
             <wp:extent cx="2971800" cy="685800"/>
             <wp:effectExtent l="0" t="0" r="0" b="0"/>
             <wp:docPr id="5" name="Picture 5" descr="Machine generated alternative text:&#10;root Azure SRX# comit &#10;t comple te "/>
@@ -5989,7 +5999,7 @@
           <w:szCs w:val="22"/>
         </w:rPr>
         <w:drawing>
-          <wp:inline distT="0" distB="0" distL="0" distR="0" wp14:anchorId="27E72631" wp14:editId="69B0DF45">
+          <wp:inline distT="0" distB="0" distL="0" distR="0" wp14:anchorId="5AA7F870" wp14:editId="78F2D98B">
             <wp:extent cx="4572000" cy="2581275"/>
             <wp:effectExtent l="0" t="0" r="0" b="9525"/>
             <wp:docPr id="12" name="Picture 12" descr="Machine generated alternative text:&#10;root&quot;zure SRX# show security policies &#10;policy All Internal Internet &#10;mat ch &#10;source—address any ; &#10;destination—address any ; &#10;appl cat ion any ; &#10;then &#10;pe rmi t ; &#10;policy &#10;f rom— z one &#10;Internal &#10;to— zone &#10;Int e t &#10;mat ch &#10;source—address ; &#10;destination—address azure—networks—I, &#10;appl cat ion any ; &#10;then &#10;pe rmi t ; "/>
@@ -6605,7 +6615,7 @@
           <w:szCs w:val="22"/>
         </w:rPr>
         <w:drawing>
-          <wp:inline distT="0" distB="0" distL="0" distR="0" wp14:anchorId="4172401E" wp14:editId="5712A7DF">
+          <wp:inline distT="0" distB="0" distL="0" distR="0" wp14:anchorId="1790A92D" wp14:editId="23B6EA9B">
             <wp:extent cx="8162925" cy="847725"/>
             <wp:effectExtent l="0" t="0" r="9525" b="9525"/>
             <wp:docPr id="13" name="Picture 13" descr="Machine generated alternative text:&#10;root&quot;zure SRX# run show security ike security—associations &#10;Remot e &#10;Add re s s &#10;go.x.x.x &#10;Index State Initiator cookie &#10;Re sponder cookie &#10;1369b1d61d0260B2 &#10;Mode &#10;IKEv2 &#10;6852022 UP &#10;9abdB7c7bea9BB63 "/>
@@ -6817,7 +6827,7 @@
           <w:szCs w:val="22"/>
         </w:rPr>
         <w:drawing>
-          <wp:inline distT="0" distB="0" distL="0" distR="0" wp14:anchorId="01BF0236" wp14:editId="17C4902F">
+          <wp:inline distT="0" distB="0" distL="0" distR="0" wp14:anchorId="3B530C2F" wp14:editId="7C0732AC">
             <wp:extent cx="8115300" cy="1447800"/>
             <wp:effectExtent l="0" t="0" r="0" b="0"/>
             <wp:docPr id="14" name="Picture 14" descr="Machine generated alternative text:&#10;root&quot;zure SRX# run show security ipsec security &#10;Total active tunnels : I &#10;—associations &#10;Life : sec/ kb Mon &#10;SPI &#10;I sys Port &#10;root S 00 &#10;root S 00 &#10;Gat e way &#10;40. x. x. x &#10;40. x. x. x &#10;U 31073 ESP:aes-2S6/sha1 37eb99ba 2083/ unlim &#10;M 31073 ESP:aes-2S6/sha1 4649682c 2083/ unlim "/>
@@ -6941,7 +6951,7 @@
           <w:szCs w:val="22"/>
         </w:rPr>
         <w:drawing>
-          <wp:inline distT="0" distB="0" distL="0" distR="0" wp14:anchorId="6ADC2840" wp14:editId="1B01138B">
+          <wp:inline distT="0" distB="0" distL="0" distR="0" wp14:anchorId="3B2FFB41" wp14:editId="3AC6AF60">
             <wp:extent cx="2600325" cy="457200"/>
             <wp:effectExtent l="0" t="0" r="9525" b="0"/>
             <wp:docPr id="15" name="Picture 15" descr="Machine generated alternative text:&#10;root Azure SRX# exit &#10;Exiting configuration mode "/>
@@ -7021,7 +7031,7 @@
 </file>
 
 <file path=word/styles.xml><?xml version="1.0" encoding="utf-8"?>
-<w:styles xmlns:mc="http://schemas.openxmlformats.org/markup-compatibility/2006" xmlns:r="http://schemas.openxmlformats.org/officeDocument/2006/relationships" xmlns:w="http://schemas.openxmlformats.org/wordprocessingml/2006/main" xmlns:w14="http://schemas.microsoft.com/office/word/2010/wordml" xmlns:w15="http://schemas.microsoft.com/office/word/2012/wordml" xmlns:w16se="http://schemas.microsoft.com/office/word/2015/wordml/symex" mc:Ignorable="w14 w15 w16se">
+<w:styles xmlns:mc="http://schemas.openxmlformats.org/markup-compatibility/2006" xmlns:r="http://schemas.openxmlformats.org/officeDocument/2006/relationships" xmlns:w="http://schemas.openxmlformats.org/wordprocessingml/2006/main" xmlns:w14="http://schemas.microsoft.com/office/word/2010/wordml" xmlns:w15="http://schemas.microsoft.com/office/word/2012/wordml" mc:Ignorable="w14 w15">
   <w:docDefaults>
     <w:rPrDefault>
       <w:rPr>
@@ -7037,7 +7047,7 @@
       </w:pPr>
     </w:pPrDefault>
   </w:docDefaults>
-  <w:latentStyles w:defLockedState="0" w:defUIPriority="99" w:defSemiHidden="0" w:defUnhideWhenUsed="0" w:defQFormat="0" w:count="372">
+  <w:latentStyles w:defLockedState="0" w:defUIPriority="99" w:defSemiHidden="0" w:defUnhideWhenUsed="0" w:defQFormat="0" w:count="382">
     <w:lsdException w:name="Normal" w:uiPriority="0" w:qFormat="1"/>
     <w:lsdException w:name="heading 1" w:uiPriority="9" w:qFormat="1"/>
     <w:lsdException w:name="heading 2" w:semiHidden="1" w:uiPriority="9" w:unhideWhenUsed="1" w:qFormat="1"/>
@@ -7143,7 +7153,6 @@
     <w:lsdException w:name="HTML Sample" w:semiHidden="1" w:unhideWhenUsed="1"/>
     <w:lsdException w:name="HTML Typewriter" w:semiHidden="1" w:unhideWhenUsed="1"/>
     <w:lsdException w:name="HTML Variable" w:semiHidden="1" w:unhideWhenUsed="1"/>
-    <w:lsdException w:name="Normal Table" w:semiHidden="1" w:unhideWhenUsed="1"/>
     <w:lsdException w:name="annotation subject" w:semiHidden="1" w:unhideWhenUsed="1"/>
     <w:lsdException w:name="No List" w:semiHidden="1" w:unhideWhenUsed="1"/>
     <w:lsdException w:name="Outline List 1" w:semiHidden="1" w:unhideWhenUsed="1"/>
@@ -7190,10 +7199,8 @@
     <w:lsdException w:name="Table Subtle 2" w:semiHidden="1" w:unhideWhenUsed="1"/>
     <w:lsdException w:name="Table Web 1" w:semiHidden="1" w:unhideWhenUsed="1"/>
     <w:lsdException w:name="Table Web 2" w:semiHidden="1" w:unhideWhenUsed="1"/>
-    <w:lsdException w:name="Table Web 3" w:semiHidden="1" w:unhideWhenUsed="1"/>
     <w:lsdException w:name="Balloon Text" w:semiHidden="1" w:unhideWhenUsed="1"/>
     <w:lsdException w:name="Table Grid" w:uiPriority="39"/>
-    <w:lsdException w:name="Table Theme" w:semiHidden="1" w:unhideWhenUsed="1"/>
     <w:lsdException w:name="Placeholder Text" w:semiHidden="1"/>
     <w:lsdException w:name="No Spacing" w:uiPriority="1" w:qFormat="1"/>
     <w:lsdException w:name="Light Shading" w:uiPriority="60"/>
@@ -7410,6 +7417,7 @@
     <w:lsdException w:name="List Table 6 Colorful Accent 6" w:uiPriority="51"/>
     <w:lsdException w:name="List Table 7 Colorful Accent 6" w:uiPriority="52"/>
     <w:lsdException w:name="Mention" w:semiHidden="1" w:unhideWhenUsed="1"/>
+    <w:lsdException w:name="Smart Hyperlink" w:semiHidden="1" w:unhideWhenUsed="1"/>
   </w:latentStyles>
   <w:style w:type="paragraph" w:default="1" w:styleId="Normal">
     <w:name w:val="Normal"/>

</xml_diff>